<commit_message>
Edit/Clean documentation. Match the code with the documentation.
</commit_message>
<xml_diff>
--- a/documentation/step-2_ComponentReact.docx
+++ b/documentation/step-2_ComponentReact.docx
@@ -1916,6 +1916,1130 @@
     <w:p/>
     <w:p>
       <w:r>
+        <w:t>Maintenant que nous savons que notre component « Hello » fonctionne correctement, créons le component principal de l’application.</w:t>
+      </w:r>
+    </w:p>
+    <w:p>
+      <w:r>
+        <w:lastRenderedPageBreak/>
+        <w:t>Dans le dossier « </w:t>
+      </w:r>
+      <w:proofErr w:type="spellStart"/>
+      <w:r>
+        <w:t>AppWrapper</w:t>
+      </w:r>
+      <w:proofErr w:type="spellEnd"/>
+      <w:r>
+        <w:t> », créez un dossier « App », puis un fichier « </w:t>
+      </w:r>
+      <w:proofErr w:type="spellStart"/>
+      <w:r>
+        <w:t>index.jsx</w:t>
+      </w:r>
+      <w:proofErr w:type="spellEnd"/>
+      <w:r>
+        <w:t> » dans ce dossier « App ». Voici notre component principal :</w:t>
+      </w:r>
+    </w:p>
+    <w:p/>
+    <w:p>
+      <w:pPr>
+        <w:shd w:val="clear" w:color="auto" w:fill="1E1E1E"/>
+        <w:spacing w:line="285" w:lineRule="atLeast"/>
+        <w:rPr>
+          <w:rFonts w:ascii="Consolas" w:eastAsia="Times New Roman" w:hAnsi="Consolas" w:cs="Times New Roman"/>
+          <w:color w:val="D4D4D4"/>
+          <w:sz w:val="21"/>
+          <w:szCs w:val="21"/>
+          <w:lang w:eastAsia="fr-FR"/>
+        </w:rPr>
+      </w:pPr>
+      <w:proofErr w:type="gramStart"/>
+      <w:r>
+        <w:rPr>
+          <w:rFonts w:ascii="Consolas" w:eastAsia="Times New Roman" w:hAnsi="Consolas" w:cs="Times New Roman"/>
+          <w:color w:val="C586C0"/>
+          <w:sz w:val="21"/>
+          <w:szCs w:val="21"/>
+          <w:lang w:eastAsia="fr-FR"/>
+        </w:rPr>
+        <w:t>import</w:t>
+      </w:r>
+      <w:proofErr w:type="gramEnd"/>
+      <w:r>
+        <w:rPr>
+          <w:rFonts w:ascii="Consolas" w:eastAsia="Times New Roman" w:hAnsi="Consolas" w:cs="Times New Roman"/>
+          <w:color w:val="D4D4D4"/>
+          <w:sz w:val="21"/>
+          <w:szCs w:val="21"/>
+          <w:lang w:eastAsia="fr-FR"/>
+        </w:rPr>
+        <w:t xml:space="preserve"> </w:t>
+      </w:r>
+      <w:proofErr w:type="spellStart"/>
+      <w:r>
+        <w:rPr>
+          <w:rFonts w:ascii="Consolas" w:eastAsia="Times New Roman" w:hAnsi="Consolas" w:cs="Times New Roman"/>
+          <w:color w:val="9CDCFE"/>
+          <w:sz w:val="21"/>
+          <w:szCs w:val="21"/>
+          <w:lang w:eastAsia="fr-FR"/>
+        </w:rPr>
+        <w:t>React</w:t>
+      </w:r>
+      <w:proofErr w:type="spellEnd"/>
+      <w:r>
+        <w:rPr>
+          <w:rFonts w:ascii="Consolas" w:eastAsia="Times New Roman" w:hAnsi="Consolas" w:cs="Times New Roman"/>
+          <w:color w:val="D4D4D4"/>
+          <w:sz w:val="21"/>
+          <w:szCs w:val="21"/>
+          <w:lang w:eastAsia="fr-FR"/>
+        </w:rPr>
+        <w:t xml:space="preserve"> </w:t>
+      </w:r>
+      <w:proofErr w:type="spellStart"/>
+      <w:r>
+        <w:rPr>
+          <w:rFonts w:ascii="Consolas" w:eastAsia="Times New Roman" w:hAnsi="Consolas" w:cs="Times New Roman"/>
+          <w:color w:val="C586C0"/>
+          <w:sz w:val="21"/>
+          <w:szCs w:val="21"/>
+          <w:lang w:eastAsia="fr-FR"/>
+        </w:rPr>
+        <w:t>from</w:t>
+      </w:r>
+      <w:proofErr w:type="spellEnd"/>
+      <w:r>
+        <w:rPr>
+          <w:rFonts w:ascii="Consolas" w:eastAsia="Times New Roman" w:hAnsi="Consolas" w:cs="Times New Roman"/>
+          <w:color w:val="D4D4D4"/>
+          <w:sz w:val="21"/>
+          <w:szCs w:val="21"/>
+          <w:lang w:eastAsia="fr-FR"/>
+        </w:rPr>
+        <w:t xml:space="preserve"> </w:t>
+      </w:r>
+      <w:r>
+        <w:rPr>
+          <w:rFonts w:ascii="Consolas" w:eastAsia="Times New Roman" w:hAnsi="Consolas" w:cs="Times New Roman"/>
+          <w:color w:val="CE9178"/>
+          <w:sz w:val="21"/>
+          <w:szCs w:val="21"/>
+          <w:lang w:eastAsia="fr-FR"/>
+        </w:rPr>
+        <w:t>'</w:t>
+      </w:r>
+      <w:proofErr w:type="spellStart"/>
+      <w:r>
+        <w:rPr>
+          <w:rFonts w:ascii="Consolas" w:eastAsia="Times New Roman" w:hAnsi="Consolas" w:cs="Times New Roman"/>
+          <w:color w:val="CE9178"/>
+          <w:sz w:val="21"/>
+          <w:szCs w:val="21"/>
+          <w:lang w:eastAsia="fr-FR"/>
+        </w:rPr>
+        <w:t>react</w:t>
+      </w:r>
+      <w:proofErr w:type="spellEnd"/>
+      <w:r>
+        <w:rPr>
+          <w:rFonts w:ascii="Consolas" w:eastAsia="Times New Roman" w:hAnsi="Consolas" w:cs="Times New Roman"/>
+          <w:color w:val="CE9178"/>
+          <w:sz w:val="21"/>
+          <w:szCs w:val="21"/>
+          <w:lang w:eastAsia="fr-FR"/>
+        </w:rPr>
+        <w:t>'</w:t>
+      </w:r>
+      <w:r>
+        <w:rPr>
+          <w:rFonts w:ascii="Consolas" w:eastAsia="Times New Roman" w:hAnsi="Consolas" w:cs="Times New Roman"/>
+          <w:color w:val="D4D4D4"/>
+          <w:sz w:val="21"/>
+          <w:szCs w:val="21"/>
+          <w:lang w:eastAsia="fr-FR"/>
+        </w:rPr>
+        <w:t>;</w:t>
+      </w:r>
+    </w:p>
+    <w:p>
+      <w:pPr>
+        <w:shd w:val="clear" w:color="auto" w:fill="1E1E1E"/>
+        <w:spacing w:line="285" w:lineRule="atLeast"/>
+        <w:rPr>
+          <w:rFonts w:ascii="Consolas" w:eastAsia="Times New Roman" w:hAnsi="Consolas" w:cs="Times New Roman"/>
+          <w:color w:val="D4D4D4"/>
+          <w:sz w:val="21"/>
+          <w:szCs w:val="21"/>
+          <w:lang w:eastAsia="fr-FR"/>
+        </w:rPr>
+      </w:pPr>
+      <w:proofErr w:type="gramStart"/>
+      <w:r>
+        <w:rPr>
+          <w:rFonts w:ascii="Consolas" w:eastAsia="Times New Roman" w:hAnsi="Consolas" w:cs="Times New Roman"/>
+          <w:color w:val="C586C0"/>
+          <w:sz w:val="21"/>
+          <w:szCs w:val="21"/>
+          <w:lang w:eastAsia="fr-FR"/>
+        </w:rPr>
+        <w:t>import</w:t>
+      </w:r>
+      <w:proofErr w:type="gramEnd"/>
+      <w:r>
+        <w:rPr>
+          <w:rFonts w:ascii="Consolas" w:eastAsia="Times New Roman" w:hAnsi="Consolas" w:cs="Times New Roman"/>
+          <w:color w:val="D4D4D4"/>
+          <w:sz w:val="21"/>
+          <w:szCs w:val="21"/>
+          <w:lang w:eastAsia="fr-FR"/>
+        </w:rPr>
+        <w:t xml:space="preserve"> </w:t>
+      </w:r>
+      <w:r>
+        <w:rPr>
+          <w:rFonts w:ascii="Consolas" w:eastAsia="Times New Roman" w:hAnsi="Consolas" w:cs="Times New Roman"/>
+          <w:color w:val="9CDCFE"/>
+          <w:sz w:val="21"/>
+          <w:szCs w:val="21"/>
+          <w:lang w:eastAsia="fr-FR"/>
+        </w:rPr>
+        <w:t>Hello</w:t>
+      </w:r>
+      <w:r>
+        <w:rPr>
+          <w:rFonts w:ascii="Consolas" w:eastAsia="Times New Roman" w:hAnsi="Consolas" w:cs="Times New Roman"/>
+          <w:color w:val="D4D4D4"/>
+          <w:sz w:val="21"/>
+          <w:szCs w:val="21"/>
+          <w:lang w:eastAsia="fr-FR"/>
+        </w:rPr>
+        <w:t xml:space="preserve"> </w:t>
+      </w:r>
+      <w:proofErr w:type="spellStart"/>
+      <w:r>
+        <w:rPr>
+          <w:rFonts w:ascii="Consolas" w:eastAsia="Times New Roman" w:hAnsi="Consolas" w:cs="Times New Roman"/>
+          <w:color w:val="C586C0"/>
+          <w:sz w:val="21"/>
+          <w:szCs w:val="21"/>
+          <w:lang w:eastAsia="fr-FR"/>
+        </w:rPr>
+        <w:t>from</w:t>
+      </w:r>
+      <w:proofErr w:type="spellEnd"/>
+      <w:r>
+        <w:rPr>
+          <w:rFonts w:ascii="Consolas" w:eastAsia="Times New Roman" w:hAnsi="Consolas" w:cs="Times New Roman"/>
+          <w:color w:val="D4D4D4"/>
+          <w:sz w:val="21"/>
+          <w:szCs w:val="21"/>
+          <w:lang w:eastAsia="fr-FR"/>
+        </w:rPr>
+        <w:t xml:space="preserve"> </w:t>
+      </w:r>
+      <w:r>
+        <w:rPr>
+          <w:rFonts w:ascii="Consolas" w:eastAsia="Times New Roman" w:hAnsi="Consolas" w:cs="Times New Roman"/>
+          <w:color w:val="CE9178"/>
+          <w:sz w:val="21"/>
+          <w:szCs w:val="21"/>
+          <w:lang w:eastAsia="fr-FR"/>
+        </w:rPr>
+        <w:t>'../../Components</w:t>
+      </w:r>
+      <w:r>
+        <w:rPr>
+          <w:rFonts w:ascii="Consolas" w:eastAsia="Times New Roman" w:hAnsi="Consolas" w:cs="Times New Roman"/>
+          <w:color w:val="CE9178"/>
+          <w:sz w:val="21"/>
+          <w:szCs w:val="21"/>
+          <w:lang w:eastAsia="fr-FR"/>
+        </w:rPr>
+        <w:t>/Hello'</w:t>
+      </w:r>
+      <w:r>
+        <w:rPr>
+          <w:rFonts w:ascii="Consolas" w:eastAsia="Times New Roman" w:hAnsi="Consolas" w:cs="Times New Roman"/>
+          <w:color w:val="D4D4D4"/>
+          <w:sz w:val="21"/>
+          <w:szCs w:val="21"/>
+          <w:lang w:eastAsia="fr-FR"/>
+        </w:rPr>
+        <w:t>;</w:t>
+      </w:r>
+    </w:p>
+    <w:p>
+      <w:pPr>
+        <w:shd w:val="clear" w:color="auto" w:fill="1E1E1E"/>
+        <w:spacing w:line="285" w:lineRule="atLeast"/>
+        <w:rPr>
+          <w:rFonts w:ascii="Consolas" w:eastAsia="Times New Roman" w:hAnsi="Consolas" w:cs="Times New Roman"/>
+          <w:color w:val="D4D4D4"/>
+          <w:sz w:val="21"/>
+          <w:szCs w:val="21"/>
+          <w:lang w:eastAsia="fr-FR"/>
+        </w:rPr>
+      </w:pPr>
+    </w:p>
+    <w:p>
+      <w:pPr>
+        <w:shd w:val="clear" w:color="auto" w:fill="1E1E1E"/>
+        <w:spacing w:line="285" w:lineRule="atLeast"/>
+        <w:rPr>
+          <w:rFonts w:ascii="Consolas" w:eastAsia="Times New Roman" w:hAnsi="Consolas" w:cs="Times New Roman"/>
+          <w:color w:val="D4D4D4"/>
+          <w:sz w:val="21"/>
+          <w:szCs w:val="21"/>
+          <w:lang w:eastAsia="fr-FR"/>
+        </w:rPr>
+      </w:pPr>
+      <w:proofErr w:type="spellStart"/>
+      <w:proofErr w:type="gramStart"/>
+      <w:r>
+        <w:rPr>
+          <w:rFonts w:ascii="Consolas" w:eastAsia="Times New Roman" w:hAnsi="Consolas" w:cs="Times New Roman"/>
+          <w:color w:val="569CD6"/>
+          <w:sz w:val="21"/>
+          <w:szCs w:val="21"/>
+          <w:lang w:eastAsia="fr-FR"/>
+        </w:rPr>
+        <w:t>const</w:t>
+      </w:r>
+      <w:proofErr w:type="spellEnd"/>
+      <w:proofErr w:type="gramEnd"/>
+      <w:r>
+        <w:rPr>
+          <w:rFonts w:ascii="Consolas" w:eastAsia="Times New Roman" w:hAnsi="Consolas" w:cs="Times New Roman"/>
+          <w:color w:val="D4D4D4"/>
+          <w:sz w:val="21"/>
+          <w:szCs w:val="21"/>
+          <w:lang w:eastAsia="fr-FR"/>
+        </w:rPr>
+        <w:t xml:space="preserve"> </w:t>
+      </w:r>
+      <w:r>
+        <w:rPr>
+          <w:rFonts w:ascii="Consolas" w:eastAsia="Times New Roman" w:hAnsi="Consolas" w:cs="Times New Roman"/>
+          <w:color w:val="DCDCAA"/>
+          <w:sz w:val="21"/>
+          <w:szCs w:val="21"/>
+          <w:lang w:eastAsia="fr-FR"/>
+        </w:rPr>
+        <w:t>App</w:t>
+      </w:r>
+      <w:r>
+        <w:rPr>
+          <w:rFonts w:ascii="Consolas" w:eastAsia="Times New Roman" w:hAnsi="Consolas" w:cs="Times New Roman"/>
+          <w:color w:val="D4D4D4"/>
+          <w:sz w:val="21"/>
+          <w:szCs w:val="21"/>
+          <w:lang w:eastAsia="fr-FR"/>
+        </w:rPr>
+        <w:t xml:space="preserve"> = () </w:t>
+      </w:r>
+      <w:r>
+        <w:rPr>
+          <w:rFonts w:ascii="Consolas" w:eastAsia="Times New Roman" w:hAnsi="Consolas" w:cs="Times New Roman"/>
+          <w:color w:val="569CD6"/>
+          <w:sz w:val="21"/>
+          <w:szCs w:val="21"/>
+          <w:lang w:eastAsia="fr-FR"/>
+        </w:rPr>
+        <w:t>=&gt;</w:t>
+      </w:r>
+      <w:r>
+        <w:rPr>
+          <w:rFonts w:ascii="Consolas" w:eastAsia="Times New Roman" w:hAnsi="Consolas" w:cs="Times New Roman"/>
+          <w:color w:val="D4D4D4"/>
+          <w:sz w:val="21"/>
+          <w:szCs w:val="21"/>
+          <w:lang w:eastAsia="fr-FR"/>
+        </w:rPr>
+        <w:t xml:space="preserve"> </w:t>
+      </w:r>
+      <w:r>
+        <w:rPr>
+          <w:rFonts w:ascii="Consolas" w:eastAsia="Times New Roman" w:hAnsi="Consolas" w:cs="Times New Roman"/>
+          <w:color w:val="808080"/>
+          <w:sz w:val="21"/>
+          <w:szCs w:val="21"/>
+          <w:lang w:eastAsia="fr-FR"/>
+        </w:rPr>
+        <w:t>&lt;</w:t>
+      </w:r>
+      <w:r>
+        <w:rPr>
+          <w:rFonts w:ascii="Consolas" w:eastAsia="Times New Roman" w:hAnsi="Consolas" w:cs="Times New Roman"/>
+          <w:color w:val="4EC9B0"/>
+          <w:sz w:val="21"/>
+          <w:szCs w:val="21"/>
+          <w:lang w:eastAsia="fr-FR"/>
+        </w:rPr>
+        <w:t>Hello</w:t>
+      </w:r>
+      <w:r>
+        <w:rPr>
+          <w:rFonts w:ascii="Consolas" w:eastAsia="Times New Roman" w:hAnsi="Consolas" w:cs="Times New Roman"/>
+          <w:color w:val="D4D4D4"/>
+          <w:sz w:val="21"/>
+          <w:szCs w:val="21"/>
+          <w:lang w:eastAsia="fr-FR"/>
+        </w:rPr>
+        <w:t xml:space="preserve"> </w:t>
+      </w:r>
+      <w:r>
+        <w:rPr>
+          <w:rFonts w:ascii="Consolas" w:eastAsia="Times New Roman" w:hAnsi="Consolas" w:cs="Times New Roman"/>
+          <w:color w:val="808080"/>
+          <w:sz w:val="21"/>
+          <w:szCs w:val="21"/>
+          <w:lang w:eastAsia="fr-FR"/>
+        </w:rPr>
+        <w:t>/&gt;</w:t>
+      </w:r>
+      <w:r>
+        <w:rPr>
+          <w:rFonts w:ascii="Consolas" w:eastAsia="Times New Roman" w:hAnsi="Consolas" w:cs="Times New Roman"/>
+          <w:color w:val="D4D4D4"/>
+          <w:sz w:val="21"/>
+          <w:szCs w:val="21"/>
+          <w:lang w:eastAsia="fr-FR"/>
+        </w:rPr>
+        <w:t>;</w:t>
+      </w:r>
+    </w:p>
+    <w:p>
+      <w:pPr>
+        <w:shd w:val="clear" w:color="auto" w:fill="1E1E1E"/>
+        <w:spacing w:line="285" w:lineRule="atLeast"/>
+        <w:rPr>
+          <w:rFonts w:ascii="Consolas" w:eastAsia="Times New Roman" w:hAnsi="Consolas" w:cs="Times New Roman"/>
+          <w:color w:val="D4D4D4"/>
+          <w:sz w:val="21"/>
+          <w:szCs w:val="21"/>
+          <w:lang w:eastAsia="fr-FR"/>
+        </w:rPr>
+      </w:pPr>
+    </w:p>
+    <w:p>
+      <w:pPr>
+        <w:shd w:val="clear" w:color="auto" w:fill="1E1E1E"/>
+        <w:spacing w:line="285" w:lineRule="atLeast"/>
+        <w:rPr>
+          <w:rFonts w:ascii="Consolas" w:eastAsia="Times New Roman" w:hAnsi="Consolas" w:cs="Times New Roman"/>
+          <w:color w:val="D4D4D4"/>
+          <w:sz w:val="21"/>
+          <w:szCs w:val="21"/>
+          <w:lang w:eastAsia="fr-FR"/>
+        </w:rPr>
+      </w:pPr>
+      <w:proofErr w:type="gramStart"/>
+      <w:r>
+        <w:rPr>
+          <w:rFonts w:ascii="Consolas" w:eastAsia="Times New Roman" w:hAnsi="Consolas" w:cs="Times New Roman"/>
+          <w:color w:val="C586C0"/>
+          <w:sz w:val="21"/>
+          <w:szCs w:val="21"/>
+          <w:lang w:eastAsia="fr-FR"/>
+        </w:rPr>
+        <w:t>export</w:t>
+      </w:r>
+      <w:proofErr w:type="gramEnd"/>
+      <w:r>
+        <w:rPr>
+          <w:rFonts w:ascii="Consolas" w:eastAsia="Times New Roman" w:hAnsi="Consolas" w:cs="Times New Roman"/>
+          <w:color w:val="D4D4D4"/>
+          <w:sz w:val="21"/>
+          <w:szCs w:val="21"/>
+          <w:lang w:eastAsia="fr-FR"/>
+        </w:rPr>
+        <w:t xml:space="preserve"> </w:t>
+      </w:r>
+      <w:r>
+        <w:rPr>
+          <w:rFonts w:ascii="Consolas" w:eastAsia="Times New Roman" w:hAnsi="Consolas" w:cs="Times New Roman"/>
+          <w:color w:val="C586C0"/>
+          <w:sz w:val="21"/>
+          <w:szCs w:val="21"/>
+          <w:lang w:eastAsia="fr-FR"/>
+        </w:rPr>
+        <w:t>default</w:t>
+      </w:r>
+      <w:r>
+        <w:rPr>
+          <w:rFonts w:ascii="Consolas" w:eastAsia="Times New Roman" w:hAnsi="Consolas" w:cs="Times New Roman"/>
+          <w:color w:val="D4D4D4"/>
+          <w:sz w:val="21"/>
+          <w:szCs w:val="21"/>
+          <w:lang w:eastAsia="fr-FR"/>
+        </w:rPr>
+        <w:t xml:space="preserve"> </w:t>
+      </w:r>
+      <w:r>
+        <w:rPr>
+          <w:rFonts w:ascii="Consolas" w:eastAsia="Times New Roman" w:hAnsi="Consolas" w:cs="Times New Roman"/>
+          <w:color w:val="9CDCFE"/>
+          <w:sz w:val="21"/>
+          <w:szCs w:val="21"/>
+          <w:lang w:eastAsia="fr-FR"/>
+        </w:rPr>
+        <w:t>App</w:t>
+      </w:r>
+      <w:r>
+        <w:rPr>
+          <w:rFonts w:ascii="Consolas" w:eastAsia="Times New Roman" w:hAnsi="Consolas" w:cs="Times New Roman"/>
+          <w:color w:val="D4D4D4"/>
+          <w:sz w:val="21"/>
+          <w:szCs w:val="21"/>
+          <w:lang w:eastAsia="fr-FR"/>
+        </w:rPr>
+        <w:t>;</w:t>
+      </w:r>
+    </w:p>
+    <w:p/>
+    <w:p>
+      <w:r>
+        <w:t>Pour le moment, nous allons simplement importer le component « Hello » et le retourner par le component « App ».</w:t>
+      </w:r>
+    </w:p>
+    <w:p/>
+    <w:p>
+      <w:r>
+        <w:t>Il ne reste plus qu’à importer et utiliser le component « App » dans le point d’entré comme suit :</w:t>
+      </w:r>
+    </w:p>
+    <w:p/>
+    <w:p>
+      <w:pPr>
+        <w:shd w:val="clear" w:color="auto" w:fill="1E1E1E"/>
+        <w:spacing w:line="285" w:lineRule="atLeast"/>
+        <w:rPr>
+          <w:rFonts w:ascii="Consolas" w:eastAsia="Times New Roman" w:hAnsi="Consolas" w:cs="Times New Roman"/>
+          <w:color w:val="D4D4D4"/>
+          <w:sz w:val="21"/>
+          <w:szCs w:val="21"/>
+          <w:lang w:eastAsia="fr-FR"/>
+        </w:rPr>
+      </w:pPr>
+      <w:proofErr w:type="gramStart"/>
+      <w:r>
+        <w:rPr>
+          <w:rFonts w:ascii="Consolas" w:eastAsia="Times New Roman" w:hAnsi="Consolas" w:cs="Times New Roman"/>
+          <w:color w:val="C586C0"/>
+          <w:sz w:val="21"/>
+          <w:szCs w:val="21"/>
+          <w:lang w:eastAsia="fr-FR"/>
+        </w:rPr>
+        <w:t>import</w:t>
+      </w:r>
+      <w:proofErr w:type="gramEnd"/>
+      <w:r>
+        <w:rPr>
+          <w:rFonts w:ascii="Consolas" w:eastAsia="Times New Roman" w:hAnsi="Consolas" w:cs="Times New Roman"/>
+          <w:color w:val="D4D4D4"/>
+          <w:sz w:val="21"/>
+          <w:szCs w:val="21"/>
+          <w:lang w:eastAsia="fr-FR"/>
+        </w:rPr>
+        <w:t xml:space="preserve"> </w:t>
+      </w:r>
+      <w:proofErr w:type="spellStart"/>
+      <w:r>
+        <w:rPr>
+          <w:rFonts w:ascii="Consolas" w:eastAsia="Times New Roman" w:hAnsi="Consolas" w:cs="Times New Roman"/>
+          <w:color w:val="9CDCFE"/>
+          <w:sz w:val="21"/>
+          <w:szCs w:val="21"/>
+          <w:lang w:eastAsia="fr-FR"/>
+        </w:rPr>
+        <w:t>React</w:t>
+      </w:r>
+      <w:proofErr w:type="spellEnd"/>
+      <w:r>
+        <w:rPr>
+          <w:rFonts w:ascii="Consolas" w:eastAsia="Times New Roman" w:hAnsi="Consolas" w:cs="Times New Roman"/>
+          <w:color w:val="D4D4D4"/>
+          <w:sz w:val="21"/>
+          <w:szCs w:val="21"/>
+          <w:lang w:eastAsia="fr-FR"/>
+        </w:rPr>
+        <w:t xml:space="preserve"> </w:t>
+      </w:r>
+      <w:proofErr w:type="spellStart"/>
+      <w:r>
+        <w:rPr>
+          <w:rFonts w:ascii="Consolas" w:eastAsia="Times New Roman" w:hAnsi="Consolas" w:cs="Times New Roman"/>
+          <w:color w:val="C586C0"/>
+          <w:sz w:val="21"/>
+          <w:szCs w:val="21"/>
+          <w:lang w:eastAsia="fr-FR"/>
+        </w:rPr>
+        <w:t>from</w:t>
+      </w:r>
+      <w:proofErr w:type="spellEnd"/>
+      <w:r>
+        <w:rPr>
+          <w:rFonts w:ascii="Consolas" w:eastAsia="Times New Roman" w:hAnsi="Consolas" w:cs="Times New Roman"/>
+          <w:color w:val="D4D4D4"/>
+          <w:sz w:val="21"/>
+          <w:szCs w:val="21"/>
+          <w:lang w:eastAsia="fr-FR"/>
+        </w:rPr>
+        <w:t xml:space="preserve"> </w:t>
+      </w:r>
+      <w:r>
+        <w:rPr>
+          <w:rFonts w:ascii="Consolas" w:eastAsia="Times New Roman" w:hAnsi="Consolas" w:cs="Times New Roman"/>
+          <w:color w:val="CE9178"/>
+          <w:sz w:val="21"/>
+          <w:szCs w:val="21"/>
+          <w:lang w:eastAsia="fr-FR"/>
+        </w:rPr>
+        <w:t>'</w:t>
+      </w:r>
+      <w:proofErr w:type="spellStart"/>
+      <w:r>
+        <w:rPr>
+          <w:rFonts w:ascii="Consolas" w:eastAsia="Times New Roman" w:hAnsi="Consolas" w:cs="Times New Roman"/>
+          <w:color w:val="CE9178"/>
+          <w:sz w:val="21"/>
+          <w:szCs w:val="21"/>
+          <w:lang w:eastAsia="fr-FR"/>
+        </w:rPr>
+        <w:t>react</w:t>
+      </w:r>
+      <w:proofErr w:type="spellEnd"/>
+      <w:r>
+        <w:rPr>
+          <w:rFonts w:ascii="Consolas" w:eastAsia="Times New Roman" w:hAnsi="Consolas" w:cs="Times New Roman"/>
+          <w:color w:val="CE9178"/>
+          <w:sz w:val="21"/>
+          <w:szCs w:val="21"/>
+          <w:lang w:eastAsia="fr-FR"/>
+        </w:rPr>
+        <w:t>'</w:t>
+      </w:r>
+      <w:r>
+        <w:rPr>
+          <w:rFonts w:ascii="Consolas" w:eastAsia="Times New Roman" w:hAnsi="Consolas" w:cs="Times New Roman"/>
+          <w:color w:val="D4D4D4"/>
+          <w:sz w:val="21"/>
+          <w:szCs w:val="21"/>
+          <w:lang w:eastAsia="fr-FR"/>
+        </w:rPr>
+        <w:t>;</w:t>
+      </w:r>
+    </w:p>
+    <w:p>
+      <w:pPr>
+        <w:shd w:val="clear" w:color="auto" w:fill="1E1E1E"/>
+        <w:spacing w:line="285" w:lineRule="atLeast"/>
+        <w:rPr>
+          <w:rFonts w:ascii="Consolas" w:eastAsia="Times New Roman" w:hAnsi="Consolas" w:cs="Times New Roman"/>
+          <w:color w:val="D4D4D4"/>
+          <w:sz w:val="21"/>
+          <w:szCs w:val="21"/>
+          <w:lang w:eastAsia="fr-FR"/>
+        </w:rPr>
+      </w:pPr>
+      <w:proofErr w:type="gramStart"/>
+      <w:r>
+        <w:rPr>
+          <w:rFonts w:ascii="Consolas" w:eastAsia="Times New Roman" w:hAnsi="Consolas" w:cs="Times New Roman"/>
+          <w:color w:val="C586C0"/>
+          <w:sz w:val="21"/>
+          <w:szCs w:val="21"/>
+          <w:lang w:eastAsia="fr-FR"/>
+        </w:rPr>
+        <w:t>import</w:t>
+      </w:r>
+      <w:proofErr w:type="gramEnd"/>
+      <w:r>
+        <w:rPr>
+          <w:rFonts w:ascii="Consolas" w:eastAsia="Times New Roman" w:hAnsi="Consolas" w:cs="Times New Roman"/>
+          <w:color w:val="D4D4D4"/>
+          <w:sz w:val="21"/>
+          <w:szCs w:val="21"/>
+          <w:lang w:eastAsia="fr-FR"/>
+        </w:rPr>
+        <w:t xml:space="preserve"> </w:t>
+      </w:r>
+      <w:proofErr w:type="spellStart"/>
+      <w:r>
+        <w:rPr>
+          <w:rFonts w:ascii="Consolas" w:eastAsia="Times New Roman" w:hAnsi="Consolas" w:cs="Times New Roman"/>
+          <w:color w:val="9CDCFE"/>
+          <w:sz w:val="21"/>
+          <w:szCs w:val="21"/>
+          <w:lang w:eastAsia="fr-FR"/>
+        </w:rPr>
+        <w:t>ReactDOM</w:t>
+      </w:r>
+      <w:proofErr w:type="spellEnd"/>
+      <w:r>
+        <w:rPr>
+          <w:rFonts w:ascii="Consolas" w:eastAsia="Times New Roman" w:hAnsi="Consolas" w:cs="Times New Roman"/>
+          <w:color w:val="D4D4D4"/>
+          <w:sz w:val="21"/>
+          <w:szCs w:val="21"/>
+          <w:lang w:eastAsia="fr-FR"/>
+        </w:rPr>
+        <w:t xml:space="preserve"> </w:t>
+      </w:r>
+      <w:proofErr w:type="spellStart"/>
+      <w:r>
+        <w:rPr>
+          <w:rFonts w:ascii="Consolas" w:eastAsia="Times New Roman" w:hAnsi="Consolas" w:cs="Times New Roman"/>
+          <w:color w:val="C586C0"/>
+          <w:sz w:val="21"/>
+          <w:szCs w:val="21"/>
+          <w:lang w:eastAsia="fr-FR"/>
+        </w:rPr>
+        <w:t>from</w:t>
+      </w:r>
+      <w:proofErr w:type="spellEnd"/>
+      <w:r>
+        <w:rPr>
+          <w:rFonts w:ascii="Consolas" w:eastAsia="Times New Roman" w:hAnsi="Consolas" w:cs="Times New Roman"/>
+          <w:color w:val="D4D4D4"/>
+          <w:sz w:val="21"/>
+          <w:szCs w:val="21"/>
+          <w:lang w:eastAsia="fr-FR"/>
+        </w:rPr>
+        <w:t xml:space="preserve"> </w:t>
+      </w:r>
+      <w:r>
+        <w:rPr>
+          <w:rFonts w:ascii="Consolas" w:eastAsia="Times New Roman" w:hAnsi="Consolas" w:cs="Times New Roman"/>
+          <w:color w:val="CE9178"/>
+          <w:sz w:val="21"/>
+          <w:szCs w:val="21"/>
+          <w:lang w:eastAsia="fr-FR"/>
+        </w:rPr>
+        <w:t>'</w:t>
+      </w:r>
+      <w:proofErr w:type="spellStart"/>
+      <w:r>
+        <w:rPr>
+          <w:rFonts w:ascii="Consolas" w:eastAsia="Times New Roman" w:hAnsi="Consolas" w:cs="Times New Roman"/>
+          <w:color w:val="CE9178"/>
+          <w:sz w:val="21"/>
+          <w:szCs w:val="21"/>
+          <w:lang w:eastAsia="fr-FR"/>
+        </w:rPr>
+        <w:t>react</w:t>
+      </w:r>
+      <w:proofErr w:type="spellEnd"/>
+      <w:r>
+        <w:rPr>
+          <w:rFonts w:ascii="Consolas" w:eastAsia="Times New Roman" w:hAnsi="Consolas" w:cs="Times New Roman"/>
+          <w:color w:val="CE9178"/>
+          <w:sz w:val="21"/>
+          <w:szCs w:val="21"/>
+          <w:lang w:eastAsia="fr-FR"/>
+        </w:rPr>
+        <w:t>-dom'</w:t>
+      </w:r>
+      <w:r>
+        <w:rPr>
+          <w:rFonts w:ascii="Consolas" w:eastAsia="Times New Roman" w:hAnsi="Consolas" w:cs="Times New Roman"/>
+          <w:color w:val="D4D4D4"/>
+          <w:sz w:val="21"/>
+          <w:szCs w:val="21"/>
+          <w:lang w:eastAsia="fr-FR"/>
+        </w:rPr>
+        <w:t>;</w:t>
+      </w:r>
+    </w:p>
+    <w:p>
+      <w:pPr>
+        <w:shd w:val="clear" w:color="auto" w:fill="1E1E1E"/>
+        <w:spacing w:line="285" w:lineRule="atLeast"/>
+        <w:rPr>
+          <w:rFonts w:ascii="Consolas" w:eastAsia="Times New Roman" w:hAnsi="Consolas" w:cs="Times New Roman"/>
+          <w:color w:val="D4D4D4"/>
+          <w:sz w:val="21"/>
+          <w:szCs w:val="21"/>
+          <w:lang w:eastAsia="fr-FR"/>
+        </w:rPr>
+      </w:pPr>
+      <w:proofErr w:type="gramStart"/>
+      <w:r>
+        <w:rPr>
+          <w:rFonts w:ascii="Consolas" w:eastAsia="Times New Roman" w:hAnsi="Consolas" w:cs="Times New Roman"/>
+          <w:color w:val="C586C0"/>
+          <w:sz w:val="21"/>
+          <w:szCs w:val="21"/>
+          <w:lang w:eastAsia="fr-FR"/>
+        </w:rPr>
+        <w:t>import</w:t>
+      </w:r>
+      <w:proofErr w:type="gramEnd"/>
+      <w:r>
+        <w:rPr>
+          <w:rFonts w:ascii="Consolas" w:eastAsia="Times New Roman" w:hAnsi="Consolas" w:cs="Times New Roman"/>
+          <w:color w:val="D4D4D4"/>
+          <w:sz w:val="21"/>
+          <w:szCs w:val="21"/>
+          <w:lang w:eastAsia="fr-FR"/>
+        </w:rPr>
+        <w:t xml:space="preserve"> </w:t>
+      </w:r>
+      <w:r>
+        <w:rPr>
+          <w:rFonts w:ascii="Consolas" w:eastAsia="Times New Roman" w:hAnsi="Consolas" w:cs="Times New Roman"/>
+          <w:color w:val="9CDCFE"/>
+          <w:sz w:val="21"/>
+          <w:szCs w:val="21"/>
+          <w:lang w:eastAsia="fr-FR"/>
+        </w:rPr>
+        <w:t>App</w:t>
+      </w:r>
+      <w:r>
+        <w:rPr>
+          <w:rFonts w:ascii="Consolas" w:eastAsia="Times New Roman" w:hAnsi="Consolas" w:cs="Times New Roman"/>
+          <w:color w:val="D4D4D4"/>
+          <w:sz w:val="21"/>
+          <w:szCs w:val="21"/>
+          <w:lang w:eastAsia="fr-FR"/>
+        </w:rPr>
+        <w:t xml:space="preserve"> </w:t>
+      </w:r>
+      <w:proofErr w:type="spellStart"/>
+      <w:r>
+        <w:rPr>
+          <w:rFonts w:ascii="Consolas" w:eastAsia="Times New Roman" w:hAnsi="Consolas" w:cs="Times New Roman"/>
+          <w:color w:val="C586C0"/>
+          <w:sz w:val="21"/>
+          <w:szCs w:val="21"/>
+          <w:lang w:eastAsia="fr-FR"/>
+        </w:rPr>
+        <w:t>from</w:t>
+      </w:r>
+      <w:proofErr w:type="spellEnd"/>
+      <w:r>
+        <w:rPr>
+          <w:rFonts w:ascii="Consolas" w:eastAsia="Times New Roman" w:hAnsi="Consolas" w:cs="Times New Roman"/>
+          <w:color w:val="D4D4D4"/>
+          <w:sz w:val="21"/>
+          <w:szCs w:val="21"/>
+          <w:lang w:eastAsia="fr-FR"/>
+        </w:rPr>
+        <w:t xml:space="preserve"> </w:t>
+      </w:r>
+      <w:r>
+        <w:rPr>
+          <w:rFonts w:ascii="Consolas" w:eastAsia="Times New Roman" w:hAnsi="Consolas" w:cs="Times New Roman"/>
+          <w:color w:val="CE9178"/>
+          <w:sz w:val="21"/>
+          <w:szCs w:val="21"/>
+          <w:lang w:eastAsia="fr-FR"/>
+        </w:rPr>
+        <w:t>'./</w:t>
+      </w:r>
+      <w:proofErr w:type="spellStart"/>
+      <w:r>
+        <w:rPr>
+          <w:rFonts w:ascii="Consolas" w:eastAsia="Times New Roman" w:hAnsi="Consolas" w:cs="Times New Roman"/>
+          <w:color w:val="CE9178"/>
+          <w:sz w:val="21"/>
+          <w:szCs w:val="21"/>
+          <w:lang w:eastAsia="fr-FR"/>
+        </w:rPr>
+        <w:t>AppWrapper</w:t>
+      </w:r>
+      <w:proofErr w:type="spellEnd"/>
+      <w:r>
+        <w:rPr>
+          <w:rFonts w:ascii="Consolas" w:eastAsia="Times New Roman" w:hAnsi="Consolas" w:cs="Times New Roman"/>
+          <w:color w:val="CE9178"/>
+          <w:sz w:val="21"/>
+          <w:szCs w:val="21"/>
+          <w:lang w:eastAsia="fr-FR"/>
+        </w:rPr>
+        <w:t>/App'</w:t>
+      </w:r>
+      <w:r>
+        <w:rPr>
+          <w:rFonts w:ascii="Consolas" w:eastAsia="Times New Roman" w:hAnsi="Consolas" w:cs="Times New Roman"/>
+          <w:color w:val="D4D4D4"/>
+          <w:sz w:val="21"/>
+          <w:szCs w:val="21"/>
+          <w:lang w:eastAsia="fr-FR"/>
+        </w:rPr>
+        <w:t>;</w:t>
+      </w:r>
+    </w:p>
+    <w:p>
+      <w:pPr>
+        <w:shd w:val="clear" w:color="auto" w:fill="1E1E1E"/>
+        <w:spacing w:line="285" w:lineRule="atLeast"/>
+        <w:rPr>
+          <w:rFonts w:ascii="Consolas" w:eastAsia="Times New Roman" w:hAnsi="Consolas" w:cs="Times New Roman"/>
+          <w:color w:val="D4D4D4"/>
+          <w:sz w:val="21"/>
+          <w:szCs w:val="21"/>
+          <w:lang w:eastAsia="fr-FR"/>
+        </w:rPr>
+      </w:pPr>
+    </w:p>
+    <w:p>
+      <w:pPr>
+        <w:shd w:val="clear" w:color="auto" w:fill="1E1E1E"/>
+        <w:spacing w:line="285" w:lineRule="atLeast"/>
+        <w:rPr>
+          <w:rFonts w:ascii="Consolas" w:eastAsia="Times New Roman" w:hAnsi="Consolas" w:cs="Times New Roman"/>
+          <w:color w:val="D4D4D4"/>
+          <w:sz w:val="21"/>
+          <w:szCs w:val="21"/>
+          <w:lang w:eastAsia="fr-FR"/>
+        </w:rPr>
+      </w:pPr>
+      <w:proofErr w:type="spellStart"/>
+      <w:r>
+        <w:rPr>
+          <w:rFonts w:ascii="Consolas" w:eastAsia="Times New Roman" w:hAnsi="Consolas" w:cs="Times New Roman"/>
+          <w:color w:val="9CDCFE"/>
+          <w:sz w:val="21"/>
+          <w:szCs w:val="21"/>
+          <w:lang w:eastAsia="fr-FR"/>
+        </w:rPr>
+        <w:t>ReactDOM</w:t>
+      </w:r>
+      <w:r>
+        <w:rPr>
+          <w:rFonts w:ascii="Consolas" w:eastAsia="Times New Roman" w:hAnsi="Consolas" w:cs="Times New Roman"/>
+          <w:color w:val="D4D4D4"/>
+          <w:sz w:val="21"/>
+          <w:szCs w:val="21"/>
+          <w:lang w:eastAsia="fr-FR"/>
+        </w:rPr>
+        <w:t>.</w:t>
+      </w:r>
+      <w:r>
+        <w:rPr>
+          <w:rFonts w:ascii="Consolas" w:eastAsia="Times New Roman" w:hAnsi="Consolas" w:cs="Times New Roman"/>
+          <w:color w:val="DCDCAA"/>
+          <w:sz w:val="21"/>
+          <w:szCs w:val="21"/>
+          <w:lang w:eastAsia="fr-FR"/>
+        </w:rPr>
+        <w:t>render</w:t>
+      </w:r>
+      <w:proofErr w:type="spellEnd"/>
+      <w:r>
+        <w:rPr>
+          <w:rFonts w:ascii="Consolas" w:eastAsia="Times New Roman" w:hAnsi="Consolas" w:cs="Times New Roman"/>
+          <w:color w:val="D4D4D4"/>
+          <w:sz w:val="21"/>
+          <w:szCs w:val="21"/>
+          <w:lang w:eastAsia="fr-FR"/>
+        </w:rPr>
+        <w:t>(</w:t>
+      </w:r>
+    </w:p>
+    <w:p>
+      <w:pPr>
+        <w:shd w:val="clear" w:color="auto" w:fill="1E1E1E"/>
+        <w:spacing w:line="285" w:lineRule="atLeast"/>
+        <w:rPr>
+          <w:rFonts w:ascii="Consolas" w:eastAsia="Times New Roman" w:hAnsi="Consolas" w:cs="Times New Roman"/>
+          <w:color w:val="D4D4D4"/>
+          <w:sz w:val="21"/>
+          <w:szCs w:val="21"/>
+          <w:lang w:eastAsia="fr-FR"/>
+        </w:rPr>
+      </w:pPr>
+      <w:r>
+        <w:rPr>
+          <w:rFonts w:ascii="Consolas" w:eastAsia="Times New Roman" w:hAnsi="Consolas" w:cs="Times New Roman"/>
+          <w:color w:val="D4D4D4"/>
+          <w:sz w:val="21"/>
+          <w:szCs w:val="21"/>
+          <w:lang w:eastAsia="fr-FR"/>
+        </w:rPr>
+        <w:t xml:space="preserve">  </w:t>
+      </w:r>
+      <w:r>
+        <w:rPr>
+          <w:rFonts w:ascii="Consolas" w:eastAsia="Times New Roman" w:hAnsi="Consolas" w:cs="Times New Roman"/>
+          <w:color w:val="808080"/>
+          <w:sz w:val="21"/>
+          <w:szCs w:val="21"/>
+          <w:lang w:eastAsia="fr-FR"/>
+        </w:rPr>
+        <w:t>&lt;</w:t>
+      </w:r>
+      <w:r>
+        <w:rPr>
+          <w:rFonts w:ascii="Consolas" w:eastAsia="Times New Roman" w:hAnsi="Consolas" w:cs="Times New Roman"/>
+          <w:color w:val="4EC9B0"/>
+          <w:sz w:val="21"/>
+          <w:szCs w:val="21"/>
+          <w:lang w:eastAsia="fr-FR"/>
+        </w:rPr>
+        <w:t>App</w:t>
+      </w:r>
+      <w:r>
+        <w:rPr>
+          <w:rFonts w:ascii="Consolas" w:eastAsia="Times New Roman" w:hAnsi="Consolas" w:cs="Times New Roman"/>
+          <w:color w:val="D4D4D4"/>
+          <w:sz w:val="21"/>
+          <w:szCs w:val="21"/>
+          <w:lang w:eastAsia="fr-FR"/>
+        </w:rPr>
+        <w:t xml:space="preserve"> </w:t>
+      </w:r>
+      <w:r>
+        <w:rPr>
+          <w:rFonts w:ascii="Consolas" w:eastAsia="Times New Roman" w:hAnsi="Consolas" w:cs="Times New Roman"/>
+          <w:color w:val="808080"/>
+          <w:sz w:val="21"/>
+          <w:szCs w:val="21"/>
+          <w:lang w:eastAsia="fr-FR"/>
+        </w:rPr>
+        <w:t>/&gt;</w:t>
+      </w:r>
+      <w:r>
+        <w:rPr>
+          <w:rFonts w:ascii="Consolas" w:eastAsia="Times New Roman" w:hAnsi="Consolas" w:cs="Times New Roman"/>
+          <w:color w:val="D4D4D4"/>
+          <w:sz w:val="21"/>
+          <w:szCs w:val="21"/>
+          <w:lang w:eastAsia="fr-FR"/>
+        </w:rPr>
+        <w:t>,</w:t>
+      </w:r>
+    </w:p>
+    <w:p>
+      <w:pPr>
+        <w:shd w:val="clear" w:color="auto" w:fill="1E1E1E"/>
+        <w:spacing w:line="285" w:lineRule="atLeast"/>
+        <w:rPr>
+          <w:rFonts w:ascii="Consolas" w:eastAsia="Times New Roman" w:hAnsi="Consolas" w:cs="Times New Roman"/>
+          <w:color w:val="D4D4D4"/>
+          <w:sz w:val="21"/>
+          <w:szCs w:val="21"/>
+          <w:lang w:eastAsia="fr-FR"/>
+        </w:rPr>
+      </w:pPr>
+      <w:r>
+        <w:rPr>
+          <w:rFonts w:ascii="Consolas" w:eastAsia="Times New Roman" w:hAnsi="Consolas" w:cs="Times New Roman"/>
+          <w:color w:val="D4D4D4"/>
+          <w:sz w:val="21"/>
+          <w:szCs w:val="21"/>
+          <w:lang w:eastAsia="fr-FR"/>
+        </w:rPr>
+        <w:t xml:space="preserve">  </w:t>
+      </w:r>
+      <w:proofErr w:type="spellStart"/>
+      <w:proofErr w:type="gramStart"/>
+      <w:r>
+        <w:rPr>
+          <w:rFonts w:ascii="Consolas" w:eastAsia="Times New Roman" w:hAnsi="Consolas" w:cs="Times New Roman"/>
+          <w:color w:val="9CDCFE"/>
+          <w:sz w:val="21"/>
+          <w:szCs w:val="21"/>
+          <w:lang w:eastAsia="fr-FR"/>
+        </w:rPr>
+        <w:t>document</w:t>
+      </w:r>
+      <w:r>
+        <w:rPr>
+          <w:rFonts w:ascii="Consolas" w:eastAsia="Times New Roman" w:hAnsi="Consolas" w:cs="Times New Roman"/>
+          <w:color w:val="D4D4D4"/>
+          <w:sz w:val="21"/>
+          <w:szCs w:val="21"/>
+          <w:lang w:eastAsia="fr-FR"/>
+        </w:rPr>
+        <w:t>.</w:t>
+      </w:r>
+      <w:r>
+        <w:rPr>
+          <w:rFonts w:ascii="Consolas" w:eastAsia="Times New Roman" w:hAnsi="Consolas" w:cs="Times New Roman"/>
+          <w:color w:val="DCDCAA"/>
+          <w:sz w:val="21"/>
+          <w:szCs w:val="21"/>
+          <w:lang w:eastAsia="fr-FR"/>
+        </w:rPr>
+        <w:t>querySelector</w:t>
+      </w:r>
+      <w:proofErr w:type="spellEnd"/>
+      <w:proofErr w:type="gramEnd"/>
+      <w:r>
+        <w:rPr>
+          <w:rFonts w:ascii="Consolas" w:eastAsia="Times New Roman" w:hAnsi="Consolas" w:cs="Times New Roman"/>
+          <w:color w:val="D4D4D4"/>
+          <w:sz w:val="21"/>
+          <w:szCs w:val="21"/>
+          <w:lang w:eastAsia="fr-FR"/>
+        </w:rPr>
+        <w:t>(</w:t>
+      </w:r>
+      <w:r>
+        <w:rPr>
+          <w:rFonts w:ascii="Consolas" w:eastAsia="Times New Roman" w:hAnsi="Consolas" w:cs="Times New Roman"/>
+          <w:color w:val="CE9178"/>
+          <w:sz w:val="21"/>
+          <w:szCs w:val="21"/>
+          <w:lang w:eastAsia="fr-FR"/>
+        </w:rPr>
+        <w:t>'#root'</w:t>
+      </w:r>
+      <w:r>
+        <w:rPr>
+          <w:rFonts w:ascii="Consolas" w:eastAsia="Times New Roman" w:hAnsi="Consolas" w:cs="Times New Roman"/>
+          <w:color w:val="D4D4D4"/>
+          <w:sz w:val="21"/>
+          <w:szCs w:val="21"/>
+          <w:lang w:eastAsia="fr-FR"/>
+        </w:rPr>
+        <w:t>),</w:t>
+      </w:r>
+    </w:p>
+    <w:p>
+      <w:pPr>
+        <w:shd w:val="clear" w:color="auto" w:fill="1E1E1E"/>
+        <w:spacing w:line="285" w:lineRule="atLeast"/>
+        <w:rPr>
+          <w:rFonts w:ascii="Consolas" w:eastAsia="Times New Roman" w:hAnsi="Consolas" w:cs="Times New Roman"/>
+          <w:color w:val="D4D4D4"/>
+          <w:sz w:val="21"/>
+          <w:szCs w:val="21"/>
+          <w:lang w:eastAsia="fr-FR"/>
+        </w:rPr>
+      </w:pPr>
+      <w:r>
+        <w:rPr>
+          <w:rFonts w:ascii="Consolas" w:eastAsia="Times New Roman" w:hAnsi="Consolas" w:cs="Times New Roman"/>
+          <w:color w:val="D4D4D4"/>
+          <w:sz w:val="21"/>
+          <w:szCs w:val="21"/>
+          <w:lang w:eastAsia="fr-FR"/>
+        </w:rPr>
+        <w:t>);</w:t>
+      </w:r>
+    </w:p>
+    <w:p/>
+    <w:p>
+      <w:r>
+        <w:t xml:space="preserve">Ici, seul l’import et le component utilisé </w:t>
+      </w:r>
+      <w:proofErr w:type="spellStart"/>
+      <w:r>
+        <w:t>channge</w:t>
+      </w:r>
+      <w:proofErr w:type="spellEnd"/>
+      <w:r>
+        <w:t>. Nous utilisons maintenant « App », ça nous permet de n’avoir qu’un seul component à importer ici. Ce fichier ne changera plus à l’avenir.</w:t>
+      </w:r>
+    </w:p>
+    <w:p/>
+    <w:p>
+      <w:r>
         <w:t xml:space="preserve">Nous avons donc correctement implémenté notre premier component </w:t>
       </w:r>
       <w:proofErr w:type="spellStart"/>
@@ -1932,10 +3056,13 @@
       </w:r>
       <w:proofErr w:type="spellEnd"/>
       <w:r>
-        <w:t xml:space="preserve"> *Musique terrifiante*.</w:t>
+        <w:t xml:space="preserve"> *Musique te</w:t>
       </w:r>
       <w:bookmarkStart w:id="0" w:name="_GoBack"/>
       <w:bookmarkEnd w:id="0"/>
+      <w:r>
+        <w:t>rrifiante*.</w:t>
+      </w:r>
     </w:p>
     <w:p/>
     <w:sectPr>
@@ -3584,6 +4711,7 @@
     <w:lsdException w:name="HTML Sample" w:semiHidden="1" w:unhideWhenUsed="1"/>
     <w:lsdException w:name="HTML Typewriter" w:semiHidden="1" w:unhideWhenUsed="1"/>
     <w:lsdException w:name="HTML Variable" w:semiHidden="1" w:unhideWhenUsed="1"/>
+    <w:lsdException w:name="Normal Table" w:semiHidden="1" w:unhideWhenUsed="1"/>
     <w:lsdException w:name="annotation subject" w:semiHidden="1" w:unhideWhenUsed="1"/>
     <w:lsdException w:name="No List" w:semiHidden="1" w:unhideWhenUsed="1"/>
     <w:lsdException w:name="Outline List 1" w:semiHidden="1" w:unhideWhenUsed="1"/>
@@ -3627,8 +4755,10 @@
     <w:lsdException w:name="Table Elegant" w:semiHidden="1" w:unhideWhenUsed="1"/>
     <w:lsdException w:name="Table Professional" w:semiHidden="1" w:unhideWhenUsed="1"/>
     <w:lsdException w:name="Table Subtle 1" w:semiHidden="1" w:unhideWhenUsed="1"/>
+    <w:lsdException w:name="Table Subtle 2" w:semiHidden="1" w:unhideWhenUsed="1"/>
     <w:lsdException w:name="Table Web 1" w:semiHidden="1" w:unhideWhenUsed="1"/>
     <w:lsdException w:name="Table Web 2" w:semiHidden="1" w:unhideWhenUsed="1"/>
+    <w:lsdException w:name="Table Web 3" w:semiHidden="1" w:unhideWhenUsed="1"/>
     <w:lsdException w:name="Balloon Text" w:semiHidden="1" w:unhideWhenUsed="1"/>
     <w:lsdException w:name="Table Grid" w:uiPriority="39"/>
     <w:lsdException w:name="Table Theme" w:semiHidden="1" w:unhideWhenUsed="1"/>
@@ -4393,7 +5523,7 @@
 </file>
 
 <file path=customXml/itemProps1.xml><?xml version="1.0" encoding="utf-8"?>
-<ds:datastoreItem xmlns:ds="http://schemas.openxmlformats.org/officeDocument/2006/customXml" ds:itemID="{EC7F2D9C-7C84-4B10-B148-0793F2A2957B}">
+<ds:datastoreItem xmlns:ds="http://schemas.openxmlformats.org/officeDocument/2006/customXml" ds:itemID="{3EF3869F-9F03-4018-AA74-5EB665578114}">
   <ds:schemaRefs>
     <ds:schemaRef ds:uri="http://schemas.openxmlformats.org/officeDocument/2006/bibliography"/>
   </ds:schemaRefs>

</xml_diff>